<commit_message>
Single phase fully controlled rectifier description fully added
</commit_message>
<xml_diff>
--- a/Simulation Report/Uğur Cem/Yeni Microsoft Word Document.docx
+++ b/Simulation Report/Uğur Cem/Yeni Microsoft Word Document.docx
@@ -5,6 +5,57 @@
     <w:p>
       <w:r>
         <w:t>Topology selection:</w:t>
+      </w:r>
+    </w:p>
+    <w:p>
+      <w:pPr>
+        <w:jc w:val="both"/>
+      </w:pPr>
+      <w:r>
+        <w:t>In order to drive the given motor many different solution and topology can be used, however, in this part one explain</w:t>
+      </w:r>
+      <w:r>
+        <w:t>ed</w:t>
+      </w:r>
+      <w:r>
+        <w:t xml:space="preserve"> </w:t>
+      </w:r>
+      <w:r>
+        <w:t>2</w:t>
+      </w:r>
+      <w:r>
+        <w:t xml:space="preserve"> </w:t>
+      </w:r>
+      <w:r>
+        <w:t>thyristors topologies and diode rectifier with buck converter and</w:t>
+      </w:r>
+      <w:r>
+        <w:t xml:space="preserve"> t</w:t>
+      </w:r>
+      <w:r>
+        <w:t>hese topologies advantages and disadvantages</w:t>
+      </w:r>
+    </w:p>
+    <w:p>
+      <w:r>
+        <w:t>1)Tyhristor Topologies</w:t>
+      </w:r>
+    </w:p>
+    <w:p>
+      <w:pPr>
+        <w:jc w:val="both"/>
+      </w:pPr>
+      <w:r>
+        <w:t>Thyristors are controlled rectifiers which are used for HVDC application. By sending controlled pulses to gate terminals power output and voltage output controlled by changing firing angle. Moreover, thyristor has advantage of working two quadrants as rectifier which power flows from grid to load and as inverter</w:t>
+      </w:r>
+      <w:r>
+        <w:t xml:space="preserve"> </w:t>
+      </w:r>
+      <w:r>
+        <w:t>(needs active source at load) which power flows from load to grid.</w:t>
+      </w:r>
+      <w:r>
+        <w:t xml:space="preserve"> The first thyristor topology is Single phase fully controlled rectifier.</w:t>
       </w:r>
     </w:p>
     <w:p/>
@@ -17,43 +68,249 @@
         </w:numPr>
       </w:pPr>
       <w:r>
-        <w:t xml:space="preserve">Single phase thyristor </w:t>
-      </w:r>
-      <w:r>
-        <w:t>(may need isolate the firing angle from the circuit</w:t>
-      </w:r>
-      <w:proofErr w:type="gramStart"/>
-      <w:r>
-        <w:t>?????? )</w:t>
-      </w:r>
-      <w:proofErr w:type="gramEnd"/>
+        <w:t>Single phase</w:t>
+      </w:r>
+      <w:r>
+        <w:t xml:space="preserve"> </w:t>
+      </w:r>
+      <w:r>
+        <w:t xml:space="preserve">fully </w:t>
+      </w:r>
+      <w:r>
+        <w:t xml:space="preserve">controlled rectifier </w:t>
+      </w:r>
+      <w:r>
+        <w:t>(may need isolate the firing angle from the circuit?????? )</w:t>
+      </w:r>
+    </w:p>
+    <w:p>
+      <w:pPr>
+        <w:ind w:left="360"/>
+        <w:jc w:val="center"/>
+      </w:pPr>
+      <w:r>
+        <w:rPr>
+          <w:noProof/>
+        </w:rPr>
+        <w:drawing>
+          <wp:inline distT="0" distB="0" distL="0" distR="0" wp14:anchorId="161A2543" wp14:editId="6FB6A0DE">
+            <wp:extent cx="4351020" cy="2852719"/>
+            <wp:effectExtent l="0" t="0" r="0" b="5080"/>
+            <wp:docPr id="1" name="Resim 1" descr="Single-phase fully controlled bridge rectifier. | Download Scientific  Diagram"/>
+            <wp:cNvGraphicFramePr>
+              <a:graphicFrameLocks xmlns:a="http://schemas.openxmlformats.org/drawingml/2006/main" noChangeAspect="1"/>
+            </wp:cNvGraphicFramePr>
+            <a:graphic xmlns:a="http://schemas.openxmlformats.org/drawingml/2006/main">
+              <a:graphicData uri="http://schemas.openxmlformats.org/drawingml/2006/picture">
+                <pic:pic xmlns:pic="http://schemas.openxmlformats.org/drawingml/2006/picture">
+                  <pic:nvPicPr>
+                    <pic:cNvPr id="0" name="Picture 1" descr="Single-phase fully controlled bridge rectifier. | Download Scientific  Diagram"/>
+                    <pic:cNvPicPr>
+                      <a:picLocks noChangeAspect="1" noChangeArrowheads="1"/>
+                    </pic:cNvPicPr>
+                  </pic:nvPicPr>
+                  <pic:blipFill>
+                    <a:blip r:embed="rId5">
+                      <a:extLst>
+                        <a:ext uri="{28A0092B-C50C-407E-A947-70E740481C1C}">
+                          <a14:useLocalDpi xmlns:a14="http://schemas.microsoft.com/office/drawing/2010/main" val="0"/>
+                        </a:ext>
+                      </a:extLst>
+                    </a:blip>
+                    <a:srcRect/>
+                    <a:stretch>
+                      <a:fillRect/>
+                    </a:stretch>
+                  </pic:blipFill>
+                  <pic:spPr bwMode="auto">
+                    <a:xfrm>
+                      <a:off x="0" y="0"/>
+                      <a:ext cx="4355451" cy="2855624"/>
+                    </a:xfrm>
+                    <a:prstGeom prst="rect">
+                      <a:avLst/>
+                    </a:prstGeom>
+                    <a:noFill/>
+                    <a:ln>
+                      <a:noFill/>
+                    </a:ln>
+                  </pic:spPr>
+                </pic:pic>
+              </a:graphicData>
+            </a:graphic>
+          </wp:inline>
+        </w:drawing>
+      </w:r>
+    </w:p>
+    <w:p>
+      <w:pPr>
+        <w:ind w:left="360"/>
+        <w:jc w:val="center"/>
+      </w:pPr>
+      <w:r>
+        <w:t>Figure . Single Phase Controlled Rectifier Schematic</w:t>
+      </w:r>
+    </w:p>
+    <w:p>
+      <w:pPr>
+        <w:jc w:val="both"/>
+      </w:pPr>
+      <w:r>
+        <w:t xml:space="preserve">The single phase fully controlled rectifier topology can be observed at figure x there are 4 thyristors work with 2 phases which need </w:t>
+      </w:r>
+      <w:r>
+        <w:t>180-degree</w:t>
+      </w:r>
+      <w:r>
+        <w:t xml:space="preserve"> phase difference between firing angles at the first S1 and S4 opened at second phase S3 and S2</w:t>
+      </w:r>
+      <w:r>
+        <w:t xml:space="preserve"> open and conduct. </w:t>
+      </w:r>
+      <w:r>
+        <w:t>The output phase voltage formula is</w:t>
+      </w:r>
+    </w:p>
+    <w:p>
+      <w:pPr>
+        <w:rPr>
+          <w:rFonts w:eastAsiaTheme="minorEastAsia"/>
+        </w:rPr>
+      </w:pPr>
+      <m:oMathPara>
+        <m:oMath>
+          <m:r>
+            <w:rPr>
+              <w:rFonts w:ascii="Cambria Math" w:hAnsi="Cambria Math"/>
+            </w:rPr>
+            <m:t>Vavg=</m:t>
+          </m:r>
+          <m:f>
+            <m:fPr>
+              <m:ctrlPr>
+                <w:rPr>
+                  <w:rFonts w:ascii="Cambria Math" w:hAnsi="Cambria Math"/>
+                  <w:i/>
+                </w:rPr>
+              </m:ctrlPr>
+            </m:fPr>
+            <m:num>
+              <m:r>
+                <w:rPr>
+                  <w:rFonts w:ascii="Cambria Math" w:hAnsi="Cambria Math"/>
+                </w:rPr>
+                <m:t>2</m:t>
+              </m:r>
+              <m:rad>
+                <m:radPr>
+                  <m:degHide m:val="1"/>
+                  <m:ctrlPr>
+                    <w:rPr>
+                      <w:rFonts w:ascii="Cambria Math" w:hAnsi="Cambria Math"/>
+                      <w:i/>
+                    </w:rPr>
+                  </m:ctrlPr>
+                </m:radPr>
+                <m:deg/>
+                <m:e>
+                  <m:r>
+                    <w:rPr>
+                      <w:rFonts w:ascii="Cambria Math" w:hAnsi="Cambria Math"/>
+                    </w:rPr>
+                    <m:t>2</m:t>
+                  </m:r>
+                </m:e>
+              </m:rad>
+              <m:r>
+                <w:rPr>
+                  <w:rFonts w:ascii="Cambria Math" w:hAnsi="Cambria Math"/>
+                </w:rPr>
+                <m:t xml:space="preserve"> Vph </m:t>
+              </m:r>
+            </m:num>
+            <m:den>
+              <m:r>
+                <w:rPr>
+                  <w:rFonts w:ascii="Cambria Math" w:hAnsi="Cambria Math"/>
+                </w:rPr>
+                <m:t>π</m:t>
+              </m:r>
+            </m:den>
+          </m:f>
+          <m:r>
+            <w:rPr>
+              <w:rFonts w:ascii="Cambria Math" w:hAnsi="Cambria Math"/>
+            </w:rPr>
+            <m:t>cosα</m:t>
+          </m:r>
+        </m:oMath>
+      </m:oMathPara>
+    </w:p>
+    <w:p>
+      <w:pPr>
+        <w:jc w:val="both"/>
+      </w:pPr>
+      <w:r>
+        <w:t>Due to single phase, there is high voltage ripple at the output which can be reduced by adding a high capacitor with high capacitance at the output.</w:t>
+      </w:r>
+    </w:p>
+    <w:p>
+      <w:r>
+        <w:fldChar w:fldCharType="begin"/>
+      </w:r>
+      <w:r>
+        <w:instrText xml:space="preserve"> Vavg=2*2/pi Vph cos alpha </w:instrText>
+      </w:r>
+      <w:r>
+        <w:fldChar w:fldCharType="end"/>
+      </w:r>
+    </w:p>
+    <w:p>
+      <w:r>
+        <w:t>Advantages:</w:t>
+      </w:r>
+    </w:p>
+    <w:p>
+      <w:r>
+        <w:t>-</w:t>
+      </w:r>
+      <w:r>
+        <w:t xml:space="preserve"> </w:t>
+      </w:r>
+      <w:r>
+        <w:t>Two quadrant work both as inverter and rectifier.</w:t>
+      </w:r>
     </w:p>
     <w:p/>
     <w:p>
       <w:r>
-        <w:t>A</w:t>
-      </w:r>
-      <w:r>
-        <w:t>dvantages</w:t>
-      </w:r>
-      <w:r>
-        <w:t>:</w:t>
-      </w:r>
-    </w:p>
-    <w:p>
-      <w:r>
-        <w:t>-With some addition and adjusting it can be work at all four quadrants.</w:t>
-      </w:r>
-      <w:r>
-        <w:t xml:space="preserve"> Two quadrant work both as inverter and rectifier.</w:t>
-      </w:r>
-    </w:p>
-    <w:p>
-      <w:r>
-        <w:t>-It is cost friendly</w:t>
-      </w:r>
-    </w:p>
-    <w:p/>
+        <w:lastRenderedPageBreak/>
+        <w:t xml:space="preserve">-With </w:t>
+      </w:r>
+      <w:r>
+        <w:t>another single phase-controlled rectifier connected reverse direction the rectifier</w:t>
+      </w:r>
+      <w:r>
+        <w:t xml:space="preserve"> can work at all four quadrants.</w:t>
+      </w:r>
+      <w:r>
+        <w:t xml:space="preserve"> </w:t>
+      </w:r>
+    </w:p>
+    <w:p>
+      <w:r>
+        <w:t>-It is</w:t>
+      </w:r>
+      <w:r>
+        <w:t xml:space="preserve"> </w:t>
+      </w:r>
+      <w:r>
+        <w:t>cost friendly</w:t>
+      </w:r>
+      <w:r>
+        <w:t xml:space="preserve"> comparing the three-phase due to lower number of thyristor (4) used.</w:t>
+      </w:r>
+    </w:p>
     <w:p>
       <w:r>
         <w:t>Disadvantages:</w:t>
@@ -61,15 +318,13 @@
     </w:p>
     <w:p>
       <w:r>
-        <w:t xml:space="preserve">-Requires big capacitor </w:t>
-      </w:r>
-      <w:proofErr w:type="gramStart"/>
-      <w:r>
-        <w:t>in order to</w:t>
-      </w:r>
-      <w:proofErr w:type="gramEnd"/>
-      <w:r>
-        <w:t xml:space="preserve"> decreases ripple at the output</w:t>
+        <w:t>-</w:t>
+      </w:r>
+      <w:r>
+        <w:t>High voltage</w:t>
+      </w:r>
+      <w:r>
+        <w:t xml:space="preserve"> ripple at the output</w:t>
       </w:r>
       <w:r>
         <w:t>.</w:t>
@@ -89,7 +344,13 @@
         <w:t xml:space="preserve"> for </w:t>
       </w:r>
       <w:r>
-        <w:t>additional circuits and source to open thyristors.</w:t>
+        <w:t xml:space="preserve">additional circuits and source </w:t>
+      </w:r>
+      <w:r>
+        <w:t xml:space="preserve">to </w:t>
+      </w:r>
+      <w:r>
+        <w:t>open thyristors</w:t>
       </w:r>
     </w:p>
     <w:p>
@@ -104,15 +365,13 @@
     </w:p>
     <w:p>
       <w:r>
-        <w:t xml:space="preserve">-low pf and </w:t>
-      </w:r>
-      <w:proofErr w:type="spellStart"/>
-      <w:r>
-        <w:t>dpf</w:t>
-      </w:r>
-      <w:proofErr w:type="spellEnd"/>
-      <w:r>
-        <w:t xml:space="preserve"> for smaller output voltage.</w:t>
+        <w:t>-low p</w:t>
+      </w:r>
+      <w:r>
+        <w:t xml:space="preserve">ower factor </w:t>
+      </w:r>
+      <w:r>
+        <w:t>and dpf for smaller output voltage.</w:t>
       </w:r>
     </w:p>
     <w:p/>
@@ -125,10 +384,82 @@
         </w:numPr>
       </w:pPr>
       <w:r>
-        <w:t>Three phase thyristor rectifier</w:t>
-      </w:r>
-      <w:r>
-        <w:t>s</w:t>
+        <w:t xml:space="preserve">Three phase </w:t>
+      </w:r>
+      <w:r>
+        <w:t>fully controlled</w:t>
+      </w:r>
+      <w:r>
+        <w:t xml:space="preserve"> rectifier</w:t>
+      </w:r>
+    </w:p>
+    <w:p>
+      <w:pPr>
+        <w:pStyle w:val="ListeParagraf"/>
+        <w:ind w:left="786"/>
+      </w:pPr>
+      <w:r>
+        <w:rPr>
+          <w:noProof/>
+        </w:rPr>
+        <w:drawing>
+          <wp:inline distT="0" distB="0" distL="0" distR="0" wp14:anchorId="4F972B7D" wp14:editId="57BD1C5B">
+            <wp:extent cx="4465320" cy="2209800"/>
+            <wp:effectExtent l="0" t="0" r="0" b="0"/>
+            <wp:docPr id="2" name="Resim 2" descr="Rectification of a Three Phase Supply using Diodes"/>
+            <wp:cNvGraphicFramePr>
+              <a:graphicFrameLocks xmlns:a="http://schemas.openxmlformats.org/drawingml/2006/main" noChangeAspect="1"/>
+            </wp:cNvGraphicFramePr>
+            <a:graphic xmlns:a="http://schemas.openxmlformats.org/drawingml/2006/main">
+              <a:graphicData uri="http://schemas.openxmlformats.org/drawingml/2006/picture">
+                <pic:pic xmlns:pic="http://schemas.openxmlformats.org/drawingml/2006/picture">
+                  <pic:nvPicPr>
+                    <pic:cNvPr id="0" name="Picture 1" descr="Rectification of a Three Phase Supply using Diodes"/>
+                    <pic:cNvPicPr>
+                      <a:picLocks noChangeAspect="1" noChangeArrowheads="1"/>
+                    </pic:cNvPicPr>
+                  </pic:nvPicPr>
+                  <pic:blipFill>
+                    <a:blip r:embed="rId6">
+                      <a:extLst>
+                        <a:ext uri="{28A0092B-C50C-407E-A947-70E740481C1C}">
+                          <a14:useLocalDpi xmlns:a14="http://schemas.microsoft.com/office/drawing/2010/main" val="0"/>
+                        </a:ext>
+                      </a:extLst>
+                    </a:blip>
+                    <a:srcRect/>
+                    <a:stretch>
+                      <a:fillRect/>
+                    </a:stretch>
+                  </pic:blipFill>
+                  <pic:spPr bwMode="auto">
+                    <a:xfrm>
+                      <a:off x="0" y="0"/>
+                      <a:ext cx="4465320" cy="2209800"/>
+                    </a:xfrm>
+                    <a:prstGeom prst="rect">
+                      <a:avLst/>
+                    </a:prstGeom>
+                    <a:noFill/>
+                    <a:ln>
+                      <a:noFill/>
+                    </a:ln>
+                  </pic:spPr>
+                </pic:pic>
+              </a:graphicData>
+            </a:graphic>
+          </wp:inline>
+        </w:drawing>
+      </w:r>
+    </w:p>
+    <w:p>
+      <w:pPr>
+        <w:pStyle w:val="ListeParagraf"/>
+        <w:ind w:left="786"/>
+        <w:jc w:val="center"/>
+      </w:pPr>
+      <w:r>
+        <w:t>Figure . Three phase thyristor rectifier topology</w:t>
       </w:r>
     </w:p>
     <w:p>
@@ -178,25 +509,15 @@
     </w:p>
     <w:p>
       <w:r>
-        <w:t xml:space="preserve">-lower pf and </w:t>
-      </w:r>
-      <w:proofErr w:type="spellStart"/>
-      <w:r>
-        <w:t>dpf</w:t>
-      </w:r>
-      <w:proofErr w:type="spellEnd"/>
-      <w:r>
-        <w:t xml:space="preserve"> comparing to diode rectifier</w:t>
-      </w:r>
-    </w:p>
-    <w:p>
-      <w:pPr>
-        <w:pStyle w:val="ListeParagraf"/>
-        <w:numPr>
-          <w:ilvl w:val="0"/>
-          <w:numId w:val="1"/>
-        </w:numPr>
-      </w:pPr>
+        <w:t>-lower pf and dpf comparing to diode rectifier</w:t>
+      </w:r>
+    </w:p>
+    <w:p/>
+    <w:p/>
+    <w:p>
+      <w:r>
+        <w:t>2)</w:t>
+      </w:r>
       <w:r>
         <w:t>Diode rectifier and buck converter</w:t>
       </w:r>
@@ -218,7 +539,6 @@
     </w:p>
     <w:p>
       <w:r>
-        <w:lastRenderedPageBreak/>
         <w:t>-Easy to construct</w:t>
       </w:r>
       <w:r>
@@ -273,6 +593,95 @@
 <file path=word/numbering.xml><?xml version="1.0" encoding="utf-8"?>
 <w:numbering xmlns:wpc="http://schemas.microsoft.com/office/word/2010/wordprocessingCanvas" xmlns:cx="http://schemas.microsoft.com/office/drawing/2014/chartex" xmlns:cx1="http://schemas.microsoft.com/office/drawing/2015/9/8/chartex" xmlns:cx2="http://schemas.microsoft.com/office/drawing/2015/10/21/chartex" xmlns:cx3="http://schemas.microsoft.com/office/drawing/2016/5/9/chartex" xmlns:cx4="http://schemas.microsoft.com/office/drawing/2016/5/10/chartex" xmlns:cx5="http://schemas.microsoft.com/office/drawing/2016/5/11/chartex" xmlns:cx6="http://schemas.microsoft.com/office/drawing/2016/5/12/chartex" xmlns:cx7="http://schemas.microsoft.com/office/drawing/2016/5/13/chartex" xmlns:cx8="http://schemas.microsoft.com/office/drawing/2016/5/14/chartex" xmlns:mc="http://schemas.openxmlformats.org/markup-compatibility/2006" xmlns:aink="http://schemas.microsoft.com/office/drawing/2016/ink" xmlns:am3d="http://schemas.microsoft.com/office/drawing/2017/model3d" xmlns:o="urn:schemas-microsoft-com:office:office" xmlns:r="http://schemas.openxmlformats.org/officeDocument/2006/relationships" xmlns:m="http://schemas.openxmlformats.org/officeDocument/2006/math" xmlns:v="urn:schemas-microsoft-com:vml" xmlns:wp14="http://schemas.microsoft.com/office/word/2010/wordprocessingDrawing" xmlns:wp="http://schemas.openxmlformats.org/drawingml/2006/wordprocessingDrawing" xmlns:w10="urn:schemas-microsoft-com:office:word" xmlns:w="http://schemas.openxmlformats.org/wordprocessingml/2006/main" xmlns:w14="http://schemas.microsoft.com/office/word/2010/wordml" xmlns:w15="http://schemas.microsoft.com/office/word/2012/wordml" xmlns:w16cex="http://schemas.microsoft.com/office/word/2018/wordml/cex" xmlns:w16cid="http://schemas.microsoft.com/office/word/2016/wordml/cid" xmlns:w16="http://schemas.microsoft.com/office/word/2018/wordml" xmlns:w16sdtdh="http://schemas.microsoft.com/office/word/2020/wordml/sdtdatahash" xmlns:w16se="http://schemas.microsoft.com/office/word/2015/wordml/symex" xmlns:wpg="http://schemas.microsoft.com/office/word/2010/wordprocessingGroup" xmlns:wpi="http://schemas.microsoft.com/office/word/2010/wordprocessingInk" xmlns:wne="http://schemas.microsoft.com/office/word/2006/wordml" xmlns:wps="http://schemas.microsoft.com/office/word/2010/wordprocessingShape" mc:Ignorable="w14 w15 w16se w16cid w16 w16cex w16sdtdh wp14">
   <w:abstractNum w:abstractNumId="0" w15:restartNumberingAfterBreak="0">
+    <w:nsid w:val="2CB41F08"/>
+    <w:multiLevelType w:val="hybridMultilevel"/>
+    <w:tmpl w:val="BB902444"/>
+    <w:lvl w:ilvl="0" w:tplc="5A329B14">
+      <w:start w:val="2"/>
+      <w:numFmt w:val="decimal"/>
+      <w:lvlText w:val="%1)"/>
+      <w:lvlJc w:val="left"/>
+      <w:pPr>
+        <w:ind w:left="786" w:hanging="360"/>
+      </w:pPr>
+      <w:rPr>
+        <w:rFonts w:hint="default"/>
+      </w:rPr>
+    </w:lvl>
+    <w:lvl w:ilvl="1" w:tplc="041F0019" w:tentative="1">
+      <w:start w:val="1"/>
+      <w:numFmt w:val="lowerLetter"/>
+      <w:lvlText w:val="%2."/>
+      <w:lvlJc w:val="left"/>
+      <w:pPr>
+        <w:ind w:left="1506" w:hanging="360"/>
+      </w:pPr>
+    </w:lvl>
+    <w:lvl w:ilvl="2" w:tplc="041F001B" w:tentative="1">
+      <w:start w:val="1"/>
+      <w:numFmt w:val="lowerRoman"/>
+      <w:lvlText w:val="%3."/>
+      <w:lvlJc w:val="right"/>
+      <w:pPr>
+        <w:ind w:left="2226" w:hanging="180"/>
+      </w:pPr>
+    </w:lvl>
+    <w:lvl w:ilvl="3" w:tplc="041F000F" w:tentative="1">
+      <w:start w:val="1"/>
+      <w:numFmt w:val="decimal"/>
+      <w:lvlText w:val="%4."/>
+      <w:lvlJc w:val="left"/>
+      <w:pPr>
+        <w:ind w:left="2946" w:hanging="360"/>
+      </w:pPr>
+    </w:lvl>
+    <w:lvl w:ilvl="4" w:tplc="041F0019" w:tentative="1">
+      <w:start w:val="1"/>
+      <w:numFmt w:val="lowerLetter"/>
+      <w:lvlText w:val="%5."/>
+      <w:lvlJc w:val="left"/>
+      <w:pPr>
+        <w:ind w:left="3666" w:hanging="360"/>
+      </w:pPr>
+    </w:lvl>
+    <w:lvl w:ilvl="5" w:tplc="041F001B" w:tentative="1">
+      <w:start w:val="1"/>
+      <w:numFmt w:val="lowerRoman"/>
+      <w:lvlText w:val="%6."/>
+      <w:lvlJc w:val="right"/>
+      <w:pPr>
+        <w:ind w:left="4386" w:hanging="180"/>
+      </w:pPr>
+    </w:lvl>
+    <w:lvl w:ilvl="6" w:tplc="041F000F" w:tentative="1">
+      <w:start w:val="1"/>
+      <w:numFmt w:val="decimal"/>
+      <w:lvlText w:val="%7."/>
+      <w:lvlJc w:val="left"/>
+      <w:pPr>
+        <w:ind w:left="5106" w:hanging="360"/>
+      </w:pPr>
+    </w:lvl>
+    <w:lvl w:ilvl="7" w:tplc="041F0019" w:tentative="1">
+      <w:start w:val="1"/>
+      <w:numFmt w:val="lowerLetter"/>
+      <w:lvlText w:val="%8."/>
+      <w:lvlJc w:val="left"/>
+      <w:pPr>
+        <w:ind w:left="5826" w:hanging="360"/>
+      </w:pPr>
+    </w:lvl>
+    <w:lvl w:ilvl="8" w:tplc="041F001B" w:tentative="1">
+      <w:start w:val="1"/>
+      <w:numFmt w:val="lowerRoman"/>
+      <w:lvlText w:val="%9."/>
+      <w:lvlJc w:val="right"/>
+      <w:pPr>
+        <w:ind w:left="6546" w:hanging="180"/>
+      </w:pPr>
+    </w:lvl>
+  </w:abstractNum>
+  <w:abstractNum w:abstractNumId="1" w15:restartNumberingAfterBreak="0">
     <w:nsid w:val="69BB00C0"/>
     <w:multiLevelType w:val="hybridMultilevel"/>
     <w:tmpl w:val="A926882A"/>
@@ -282,7 +691,7 @@
       <w:lvlText w:val="%1)"/>
       <w:lvlJc w:val="left"/>
       <w:pPr>
-        <w:ind w:left="720" w:hanging="360"/>
+        <w:ind w:left="786" w:hanging="360"/>
       </w:pPr>
       <w:rPr>
         <w:rFonts w:hint="default"/>
@@ -362,6 +771,9 @@
     </w:lvl>
   </w:abstractNum>
   <w:num w:numId="1">
+    <w:abstractNumId w:val="1"/>
+  </w:num>
+  <w:num w:numId="2">
     <w:abstractNumId w:val="0"/>
   </w:num>
 </w:numbering>
@@ -807,6 +1219,16 @@
       <w:contextualSpacing/>
     </w:pPr>
   </w:style>
+  <w:style w:type="character" w:styleId="YerTutucuMetni">
+    <w:name w:val="Placeholder Text"/>
+    <w:basedOn w:val="VarsaylanParagrafYazTipi"/>
+    <w:uiPriority w:val="99"/>
+    <w:semiHidden/>
+    <w:rsid w:val="00F51D84"/>
+    <w:rPr>
+      <w:color w:val="808080"/>
+    </w:rPr>
+  </w:style>
 </w:styles>
 </file>
 

</xml_diff>